<commit_message>
Se agrego caja del laboratorio
</commit_message>
<xml_diff>
--- a/Request.docx
+++ b/Request.docx
@@ -546,14 +546,16 @@
           <w:rFonts w:hint="default"/>
           <w:b/>
           <w:bCs/>
-          <w:lang w:val="en-US"/>
-        </w:rPr>
-      </w:pPr>
-      <w:r>
-        <w:rPr>
-          <w:rFonts w:hint="default"/>
-          <w:b/>
-          <w:bCs/>
+          <w:color w:val="FF0000"/>
+          <w:lang w:val="en-US"/>
+        </w:rPr>
+      </w:pPr>
+      <w:r>
+        <w:rPr>
+          <w:rFonts w:hint="default"/>
+          <w:b/>
+          <w:bCs/>
+          <w:color w:val="FF0000"/>
           <w:lang w:val="en-US"/>
         </w:rPr>
         <w:t>detalles</w:t>
@@ -573,14 +575,16 @@
           <w:rFonts w:hint="default"/>
           <w:b/>
           <w:bCs/>
-          <w:lang w:val="en-US"/>
-        </w:rPr>
-      </w:pPr>
-      <w:r>
-        <w:rPr>
-          <w:rFonts w:hint="default"/>
-          <w:b/>
-          <w:bCs/>
+          <w:color w:val="FF0000"/>
+          <w:lang w:val="en-US"/>
+        </w:rPr>
+      </w:pPr>
+      <w:r>
+        <w:rPr>
+          <w:rFonts w:hint="default"/>
+          <w:b/>
+          <w:bCs/>
+          <w:color w:val="FF0000"/>
           <w:lang w:val="en-US"/>
         </w:rPr>
         <w:t>Registro de salidas hospitalizacion(si no esta en hospital) (1 activo, 0 inactivo)</w:t>
@@ -590,12 +594,14 @@
       <w:pPr>
         <w:rPr>
           <w:rFonts w:hint="default"/>
-          <w:lang w:val="en-US"/>
-        </w:rPr>
-      </w:pPr>
-      <w:r>
-        <w:rPr>
-          <w:rFonts w:hint="default"/>
+          <w:color w:val="FF0000"/>
+          <w:lang w:val="en-US"/>
+        </w:rPr>
+      </w:pPr>
+      <w:r>
+        <w:rPr>
+          <w:rFonts w:hint="default"/>
+          <w:color w:val="FF0000"/>
           <w:lang w:val="en-US"/>
         </w:rPr>
         <w:t>codigo</w:t>
@@ -605,12 +611,14 @@
       <w:pPr>
         <w:rPr>
           <w:rFonts w:hint="default"/>
-          <w:lang w:val="en-US"/>
-        </w:rPr>
-      </w:pPr>
-      <w:r>
-        <w:rPr>
-          <w:rFonts w:hint="default"/>
+          <w:color w:val="FF0000"/>
+          <w:lang w:val="en-US"/>
+        </w:rPr>
+      </w:pPr>
+      <w:r>
+        <w:rPr>
+          <w:rFonts w:hint="default"/>
+          <w:color w:val="FF0000"/>
           <w:lang w:val="en-US"/>
         </w:rPr>
         <w:t>Paciente</w:t>
@@ -620,12 +628,14 @@
       <w:pPr>
         <w:rPr>
           <w:rFonts w:hint="default"/>
-          <w:lang w:val="en-US"/>
-        </w:rPr>
-      </w:pPr>
-      <w:r>
-        <w:rPr>
-          <w:rFonts w:hint="default"/>
+          <w:color w:val="FF0000"/>
+          <w:lang w:val="en-US"/>
+        </w:rPr>
+      </w:pPr>
+      <w:r>
+        <w:rPr>
+          <w:rFonts w:hint="default"/>
+          <w:color w:val="FF0000"/>
           <w:lang w:val="en-US"/>
         </w:rPr>
         <w:t>Hora salida</w:t>
@@ -635,12 +645,14 @@
       <w:pPr>
         <w:rPr>
           <w:rFonts w:hint="default"/>
-          <w:lang w:val="en-US"/>
-        </w:rPr>
-      </w:pPr>
-      <w:r>
-        <w:rPr>
-          <w:rFonts w:hint="default"/>
+          <w:color w:val="FF0000"/>
+          <w:lang w:val="en-US"/>
+        </w:rPr>
+      </w:pPr>
+      <w:r>
+        <w:rPr>
+          <w:rFonts w:hint="default"/>
+          <w:color w:val="FF0000"/>
           <w:lang w:val="en-US"/>
         </w:rPr>
         <w:t>Medico que ordeno egreso</w:t>
@@ -1171,6 +1183,7 @@
           <w:lang w:val="en-US"/>
         </w:rPr>
       </w:pPr>
+      <w:bookmarkStart w:id="0" w:name="_GoBack"/>
       <w:r>
         <w:rPr>
           <w:rFonts w:hint="default"/>
@@ -1254,7 +1267,17 @@
           <w:bCs w:val="0"/>
           <w:lang w:val="en-US"/>
         </w:rPr>
-        <w:t>impuesto()</w:t>
+        <w:t>impuesto</w:t>
+      </w:r>
+      <w:bookmarkEnd w:id="0"/>
+      <w:r>
+        <w:rPr>
+          <w:rFonts w:hint="default"/>
+          <w:b w:val="0"/>
+          <w:bCs w:val="0"/>
+          <w:lang w:val="en-US"/>
+        </w:rPr>
+        <w:t>()</w:t>
       </w:r>
     </w:p>
     <w:p>
@@ -1389,17 +1412,7 @@
           <w:bCs w:val="0"/>
           <w:lang w:val="en-US"/>
         </w:rPr>
-        <w:t>P</w:t>
-      </w:r>
-      <w:bookmarkStart w:id="0" w:name="_GoBack"/>
-      <w:r>
-        <w:rPr>
-          <w:rFonts w:hint="default"/>
-          <w:b w:val="0"/>
-          <w:bCs w:val="0"/>
-          <w:lang w:val="en-US"/>
-        </w:rPr>
-        <w:t>reguntar si es paciente o no( que agregue id y nombre)</w:t>
+        <w:t>Preguntar si es paciente o no( que agregue id y nombre)</w:t>
       </w:r>
     </w:p>
     <w:p>
@@ -1456,17 +1469,7 @@
           <w:bCs w:val="0"/>
           <w:lang w:val="en-US"/>
         </w:rPr>
-        <w:t>Servicios( ambulancia</w:t>
-      </w:r>
-      <w:bookmarkEnd w:id="0"/>
-      <w:r>
-        <w:rPr>
-          <w:rFonts w:hint="default"/>
-          <w:b w:val="0"/>
-          <w:bCs w:val="0"/>
-          <w:lang w:val="en-US"/>
-        </w:rPr>
-        <w:t>)</w:t>
+        <w:t>Servicios( ambulancia)</w:t>
       </w:r>
     </w:p>
     <w:p>

</xml_diff>

<commit_message>
Se agrego caja de rayosx
</commit_message>
<xml_diff>
--- a/Request.docx
+++ b/Request.docx
@@ -1180,6 +1180,7 @@
           <w:rFonts w:hint="default"/>
           <w:b/>
           <w:bCs/>
+          <w:color w:val="FF0000"/>
           <w:lang w:val="en-US"/>
         </w:rPr>
       </w:pPr>
@@ -1189,6 +1190,7 @@
           <w:rFonts w:hint="default"/>
           <w:b/>
           <w:bCs/>
+          <w:color w:val="FF0000"/>
           <w:lang w:val="en-US"/>
         </w:rPr>
         <w:t>Caja</w:t>
@@ -1200,14 +1202,16 @@
           <w:rFonts w:hint="default"/>
           <w:b w:val="0"/>
           <w:bCs w:val="0"/>
-          <w:lang w:val="en-US"/>
-        </w:rPr>
-      </w:pPr>
-      <w:r>
-        <w:rPr>
-          <w:rFonts w:hint="default"/>
-          <w:b w:val="0"/>
-          <w:bCs w:val="0"/>
+          <w:color w:val="FF0000"/>
+          <w:lang w:val="en-US"/>
+        </w:rPr>
+      </w:pPr>
+      <w:r>
+        <w:rPr>
+          <w:rFonts w:hint="default"/>
+          <w:b w:val="0"/>
+          <w:bCs w:val="0"/>
+          <w:color w:val="FF0000"/>
           <w:lang w:val="en-US"/>
         </w:rPr>
         <w:t>codigo</w:t>
@@ -1219,14 +1223,16 @@
           <w:rFonts w:hint="default"/>
           <w:b w:val="0"/>
           <w:bCs w:val="0"/>
-          <w:lang w:val="en-US"/>
-        </w:rPr>
-      </w:pPr>
-      <w:r>
-        <w:rPr>
-          <w:rFonts w:hint="default"/>
-          <w:b w:val="0"/>
-          <w:bCs w:val="0"/>
+          <w:color w:val="FF0000"/>
+          <w:lang w:val="en-US"/>
+        </w:rPr>
+      </w:pPr>
+      <w:r>
+        <w:rPr>
+          <w:rFonts w:hint="default"/>
+          <w:b w:val="0"/>
+          <w:bCs w:val="0"/>
+          <w:color w:val="FF0000"/>
           <w:lang w:val="en-US"/>
         </w:rPr>
         <w:t>Examen</w:t>
@@ -1238,14 +1244,16 @@
           <w:rFonts w:hint="default"/>
           <w:b w:val="0"/>
           <w:bCs w:val="0"/>
-          <w:lang w:val="en-US"/>
-        </w:rPr>
-      </w:pPr>
-      <w:r>
-        <w:rPr>
-          <w:rFonts w:hint="default"/>
-          <w:b w:val="0"/>
-          <w:bCs w:val="0"/>
+          <w:color w:val="FF0000"/>
+          <w:lang w:val="en-US"/>
+        </w:rPr>
+      </w:pPr>
+      <w:r>
+        <w:rPr>
+          <w:rFonts w:hint="default"/>
+          <w:b w:val="0"/>
+          <w:bCs w:val="0"/>
+          <w:color w:val="FF0000"/>
           <w:lang w:val="en-US"/>
         </w:rPr>
         <w:t>Credito</w:t>
@@ -1257,29 +1265,22 @@
           <w:rFonts w:hint="default"/>
           <w:b w:val="0"/>
           <w:bCs w:val="0"/>
-          <w:lang w:val="en-US"/>
-        </w:rPr>
-      </w:pPr>
-      <w:r>
-        <w:rPr>
-          <w:rFonts w:hint="default"/>
-          <w:b w:val="0"/>
-          <w:bCs w:val="0"/>
-          <w:lang w:val="en-US"/>
-        </w:rPr>
-        <w:t>impuesto</w:t>
-      </w:r>
-      <w:bookmarkEnd w:id="0"/>
-      <w:r>
-        <w:rPr>
-          <w:rFonts w:hint="default"/>
-          <w:b w:val="0"/>
-          <w:bCs w:val="0"/>
-          <w:lang w:val="en-US"/>
-        </w:rPr>
-        <w:t>()</w:t>
-      </w:r>
-    </w:p>
+          <w:color w:val="FF0000"/>
+          <w:lang w:val="en-US"/>
+        </w:rPr>
+      </w:pPr>
+      <w:r>
+        <w:rPr>
+          <w:rFonts w:hint="default"/>
+          <w:b w:val="0"/>
+          <w:bCs w:val="0"/>
+          <w:color w:val="FF0000"/>
+          <w:lang w:val="en-US"/>
+        </w:rPr>
+        <w:t>impuesto()</w:t>
+      </w:r>
+    </w:p>
+    <w:bookmarkEnd w:id="0"/>
     <w:p>
       <w:pPr>
         <w:rPr>

</xml_diff>

<commit_message>
Se Agrego el registro de Ambulancia
</commit_message>
<xml_diff>
--- a/Request.docx
+++ b/Request.docx
@@ -19,6 +19,17 @@
           <w:bCs/>
           <w:sz w:val="24"/>
           <w:szCs w:val="24"/>
+          <w:lang w:val="en-US"/>
+        </w:rPr>
+        <w:t>++++</w:t>
+      </w:r>
+      <w:r>
+        <w:rPr>
+          <w:rFonts w:hint="default"/>
+          <w:b/>
+          <w:bCs/>
+          <w:sz w:val="24"/>
+          <w:szCs w:val="24"/>
         </w:rPr>
         <w:t>emergencia:</w:t>
       </w:r>
@@ -1184,170 +1195,174 @@
           <w:lang w:val="en-US"/>
         </w:rPr>
       </w:pPr>
+      <w:r>
+        <w:rPr>
+          <w:rFonts w:hint="default"/>
+          <w:b/>
+          <w:bCs/>
+          <w:color w:val="FF0000"/>
+          <w:lang w:val="en-US"/>
+        </w:rPr>
+        <w:t>Caja</w:t>
+      </w:r>
+    </w:p>
+    <w:p>
+      <w:pPr>
+        <w:rPr>
+          <w:rFonts w:hint="default"/>
+          <w:b w:val="0"/>
+          <w:bCs w:val="0"/>
+          <w:color w:val="FF0000"/>
+          <w:lang w:val="en-US"/>
+        </w:rPr>
+      </w:pPr>
+      <w:r>
+        <w:rPr>
+          <w:rFonts w:hint="default"/>
+          <w:b w:val="0"/>
+          <w:bCs w:val="0"/>
+          <w:color w:val="FF0000"/>
+          <w:lang w:val="en-US"/>
+        </w:rPr>
+        <w:t>codigo</w:t>
+      </w:r>
+    </w:p>
+    <w:p>
+      <w:pPr>
+        <w:rPr>
+          <w:rFonts w:hint="default"/>
+          <w:b w:val="0"/>
+          <w:bCs w:val="0"/>
+          <w:color w:val="FF0000"/>
+          <w:lang w:val="en-US"/>
+        </w:rPr>
+      </w:pPr>
+      <w:r>
+        <w:rPr>
+          <w:rFonts w:hint="default"/>
+          <w:b w:val="0"/>
+          <w:bCs w:val="0"/>
+          <w:color w:val="FF0000"/>
+          <w:lang w:val="en-US"/>
+        </w:rPr>
+        <w:t>Examen</w:t>
+      </w:r>
+    </w:p>
+    <w:p>
+      <w:pPr>
+        <w:rPr>
+          <w:rFonts w:hint="default"/>
+          <w:b w:val="0"/>
+          <w:bCs w:val="0"/>
+          <w:color w:val="FF0000"/>
+          <w:lang w:val="en-US"/>
+        </w:rPr>
+      </w:pPr>
+      <w:r>
+        <w:rPr>
+          <w:rFonts w:hint="default"/>
+          <w:b w:val="0"/>
+          <w:bCs w:val="0"/>
+          <w:color w:val="FF0000"/>
+          <w:lang w:val="en-US"/>
+        </w:rPr>
+        <w:t>Creditokj</w:t>
+      </w:r>
+    </w:p>
+    <w:p>
+      <w:pPr>
+        <w:rPr>
+          <w:rFonts w:hint="default"/>
+          <w:b w:val="0"/>
+          <w:bCs w:val="0"/>
+          <w:color w:val="FF0000"/>
+          <w:lang w:val="en-US"/>
+        </w:rPr>
+      </w:pPr>
+      <w:r>
+        <w:rPr>
+          <w:rFonts w:hint="default"/>
+          <w:b w:val="0"/>
+          <w:bCs w:val="0"/>
+          <w:color w:val="FF0000"/>
+          <w:lang w:val="en-US"/>
+        </w:rPr>
+        <w:t>impuesto()</w:t>
+      </w:r>
+    </w:p>
+    <w:p>
+      <w:pPr>
+        <w:rPr>
+          <w:rFonts w:hint="default"/>
+          <w:b w:val="0"/>
+          <w:bCs w:val="0"/>
+          <w:lang w:val="en-US"/>
+        </w:rPr>
+      </w:pPr>
+    </w:p>
+    <w:p>
+      <w:pPr>
+        <w:rPr>
+          <w:rFonts w:hint="default"/>
+          <w:b w:val="0"/>
+          <w:bCs w:val="0"/>
+          <w:lang w:val="en-US"/>
+        </w:rPr>
+      </w:pPr>
+    </w:p>
+    <w:p>
+      <w:pPr>
+        <w:rPr>
+          <w:rFonts w:hint="default"/>
+          <w:b w:val="0"/>
+          <w:bCs w:val="0"/>
+          <w:color w:val="FF0000"/>
+          <w:lang w:val="en-US"/>
+        </w:rPr>
+      </w:pPr>
+      <w:r>
+        <w:rPr>
+          <w:rFonts w:hint="default"/>
+          <w:b w:val="0"/>
+          <w:bCs w:val="0"/>
+          <w:color w:val="FF0000"/>
+          <w:lang w:val="en-US"/>
+        </w:rPr>
+        <w:t>Lo mismo para rayosx</w:t>
+      </w:r>
+    </w:p>
+    <w:p>
+      <w:pPr>
+        <w:rPr>
+          <w:rFonts w:hint="default"/>
+          <w:b w:val="0"/>
+          <w:bCs w:val="0"/>
+          <w:color w:val="FF0000"/>
+          <w:lang w:val="en-US"/>
+        </w:rPr>
+      </w:pPr>
+      <w:r>
+        <w:rPr>
+          <w:rFonts w:hint="default"/>
+          <w:b w:val="0"/>
+          <w:bCs w:val="0"/>
+          <w:color w:val="FF0000"/>
+          <w:lang w:val="en-US"/>
+        </w:rPr>
+        <w:t>Endoscopia, ultrasonido, laboritorio se manejan igual</w:t>
+      </w:r>
+    </w:p>
+    <w:p>
+      <w:pPr>
+        <w:rPr>
+          <w:rFonts w:hint="default"/>
+          <w:b w:val="0"/>
+          <w:bCs w:val="0"/>
+          <w:lang w:val="en-US"/>
+        </w:rPr>
+      </w:pPr>
       <w:bookmarkStart w:id="0" w:name="_GoBack"/>
-      <w:r>
-        <w:rPr>
-          <w:rFonts w:hint="default"/>
-          <w:b/>
-          <w:bCs/>
-          <w:color w:val="FF0000"/>
-          <w:lang w:val="en-US"/>
-        </w:rPr>
-        <w:t>Caja</w:t>
-      </w:r>
-    </w:p>
-    <w:p>
-      <w:pPr>
-        <w:rPr>
-          <w:rFonts w:hint="default"/>
-          <w:b w:val="0"/>
-          <w:bCs w:val="0"/>
-          <w:color w:val="FF0000"/>
-          <w:lang w:val="en-US"/>
-        </w:rPr>
-      </w:pPr>
-      <w:r>
-        <w:rPr>
-          <w:rFonts w:hint="default"/>
-          <w:b w:val="0"/>
-          <w:bCs w:val="0"/>
-          <w:color w:val="FF0000"/>
-          <w:lang w:val="en-US"/>
-        </w:rPr>
-        <w:t>codigo</w:t>
-      </w:r>
-    </w:p>
-    <w:p>
-      <w:pPr>
-        <w:rPr>
-          <w:rFonts w:hint="default"/>
-          <w:b w:val="0"/>
-          <w:bCs w:val="0"/>
-          <w:color w:val="FF0000"/>
-          <w:lang w:val="en-US"/>
-        </w:rPr>
-      </w:pPr>
-      <w:r>
-        <w:rPr>
-          <w:rFonts w:hint="default"/>
-          <w:b w:val="0"/>
-          <w:bCs w:val="0"/>
-          <w:color w:val="FF0000"/>
-          <w:lang w:val="en-US"/>
-        </w:rPr>
-        <w:t>Examen</w:t>
-      </w:r>
-    </w:p>
-    <w:p>
-      <w:pPr>
-        <w:rPr>
-          <w:rFonts w:hint="default"/>
-          <w:b w:val="0"/>
-          <w:bCs w:val="0"/>
-          <w:color w:val="FF0000"/>
-          <w:lang w:val="en-US"/>
-        </w:rPr>
-      </w:pPr>
-      <w:r>
-        <w:rPr>
-          <w:rFonts w:hint="default"/>
-          <w:b w:val="0"/>
-          <w:bCs w:val="0"/>
-          <w:color w:val="FF0000"/>
-          <w:lang w:val="en-US"/>
-        </w:rPr>
-        <w:t>Credito</w:t>
-      </w:r>
-    </w:p>
-    <w:p>
-      <w:pPr>
-        <w:rPr>
-          <w:rFonts w:hint="default"/>
-          <w:b w:val="0"/>
-          <w:bCs w:val="0"/>
-          <w:color w:val="FF0000"/>
-          <w:lang w:val="en-US"/>
-        </w:rPr>
-      </w:pPr>
-      <w:r>
-        <w:rPr>
-          <w:rFonts w:hint="default"/>
-          <w:b w:val="0"/>
-          <w:bCs w:val="0"/>
-          <w:color w:val="FF0000"/>
-          <w:lang w:val="en-US"/>
-        </w:rPr>
-        <w:t>impuesto()</w:t>
-      </w:r>
-    </w:p>
-    <w:bookmarkEnd w:id="0"/>
-    <w:p>
-      <w:pPr>
-        <w:rPr>
-          <w:rFonts w:hint="default"/>
-          <w:b w:val="0"/>
-          <w:bCs w:val="0"/>
-          <w:lang w:val="en-US"/>
-        </w:rPr>
-      </w:pPr>
-    </w:p>
-    <w:p>
-      <w:pPr>
-        <w:rPr>
-          <w:rFonts w:hint="default"/>
-          <w:b w:val="0"/>
-          <w:bCs w:val="0"/>
-          <w:lang w:val="en-US"/>
-        </w:rPr>
-      </w:pPr>
-    </w:p>
-    <w:p>
-      <w:pPr>
-        <w:rPr>
-          <w:rFonts w:hint="default"/>
-          <w:b w:val="0"/>
-          <w:bCs w:val="0"/>
-          <w:lang w:val="en-US"/>
-        </w:rPr>
-      </w:pPr>
-      <w:r>
-        <w:rPr>
-          <w:rFonts w:hint="default"/>
-          <w:b w:val="0"/>
-          <w:bCs w:val="0"/>
-          <w:lang w:val="en-US"/>
-        </w:rPr>
-        <w:t>Lo mismo para rayosx</w:t>
-      </w:r>
-    </w:p>
-    <w:p>
-      <w:pPr>
-        <w:rPr>
-          <w:rFonts w:hint="default"/>
-          <w:b w:val="0"/>
-          <w:bCs w:val="0"/>
-          <w:lang w:val="en-US"/>
-        </w:rPr>
-      </w:pPr>
-      <w:r>
-        <w:rPr>
-          <w:rFonts w:hint="default"/>
-          <w:b w:val="0"/>
-          <w:bCs w:val="0"/>
-          <w:lang w:val="en-US"/>
-        </w:rPr>
-        <w:t>Endoscopia, ultrasonido, laboritorio se manejan igual</w:t>
-      </w:r>
-    </w:p>
-    <w:p>
-      <w:pPr>
-        <w:rPr>
-          <w:rFonts w:hint="default"/>
-          <w:b w:val="0"/>
-          <w:bCs w:val="0"/>
-          <w:lang w:val="en-US"/>
-        </w:rPr>
-      </w:pPr>
+      <w:bookmarkEnd w:id="0"/>
     </w:p>
     <w:p>
       <w:pPr>

</xml_diff>